<commit_message>
Updated planning and design docs, added final project report
</commit_message>
<xml_diff>
--- a/docs/01_Planning_Grocery_Todo.docx
+++ b/docs/01_Planning_Grocery_Todo.docx
@@ -564,6 +564,27 @@
     </w:p>
     <w:p>
       <w:pPr>
+        <w:spacing w:before="100" w:beforeAutospacing="1" w:after="100" w:afterAutospacing="1"/>
+        <w:ind w:left="360"/>
+        <w:rPr>
+          <w:rFonts w:ascii="Times New Roman" w:eastAsia="Times New Roman" w:hAnsi="Times New Roman" w:cs="Times New Roman"/>
+          <w:color w:val="000000"/>
+          <w:kern w:val="0"/>
+          <w14:ligatures w14:val="none"/>
+        </w:rPr>
+      </w:pPr>
+      <w:r>
+        <w:rPr>
+          <w:rFonts w:ascii="Times New Roman" w:eastAsia="Times New Roman" w:hAnsi="Times New Roman" w:cs="Times New Roman"/>
+          <w:color w:val="000000"/>
+          <w:kern w:val="0"/>
+          <w14:ligatures w14:val="none"/>
+        </w:rPr>
+        <w:t>Each SDLC phase (Planning, Requirements, Design, Implementation) was followed sequentially, with small Agile iterations for improvements and testing.</w:t>
+      </w:r>
+    </w:p>
+    <w:p>
+      <w:pPr>
         <w:rPr>
           <w:rFonts w:ascii="Times New Roman" w:eastAsia="Times New Roman" w:hAnsi="Times New Roman" w:cs="Times New Roman"/>
           <w:kern w:val="0"/>
@@ -938,119 +959,66 @@
     </w:p>
     <w:p>
       <w:pPr>
-        <w:numPr>
-          <w:ilvl w:val="0"/>
-          <w:numId w:val="3"/>
-        </w:numPr>
-        <w:spacing w:before="100" w:beforeAutospacing="1" w:after="100" w:afterAutospacing="1"/>
-        <w:rPr>
-          <w:rFonts w:ascii="Times New Roman" w:eastAsia="Times New Roman" w:hAnsi="Times New Roman" w:cs="Times New Roman"/>
-          <w:color w:val="000000"/>
-          <w:kern w:val="0"/>
-          <w14:ligatures w14:val="none"/>
-        </w:rPr>
-      </w:pPr>
-      <w:r>
-        <w:rPr>
-          <w:rFonts w:ascii="Times New Roman" w:eastAsia="Times New Roman" w:hAnsi="Times New Roman" w:cs="Times New Roman"/>
-          <w:b/>
-          <w:bCs/>
-          <w:color w:val="000000"/>
-          <w:kern w:val="0"/>
-          <w14:ligatures w14:val="none"/>
-        </w:rPr>
-        <w:t>Student Developer:</w:t>
-      </w:r>
-      <w:r>
-        <w:rPr>
-          <w:rFonts w:ascii="Times New Roman" w:eastAsia="Times New Roman" w:hAnsi="Times New Roman" w:cs="Times New Roman"/>
-          <w:color w:val="000000"/>
-          <w:kern w:val="0"/>
-          <w14:ligatures w14:val="none"/>
-        </w:rPr>
-        <w:t> Responsible for design, implementation, and documentation.</w:t>
-      </w:r>
-    </w:p>
-    <w:p>
-      <w:pPr>
-        <w:numPr>
-          <w:ilvl w:val="0"/>
-          <w:numId w:val="3"/>
-        </w:numPr>
-        <w:spacing w:before="100" w:beforeAutospacing="1" w:after="100" w:afterAutospacing="1"/>
-        <w:rPr>
-          <w:rFonts w:ascii="Times New Roman" w:eastAsia="Times New Roman" w:hAnsi="Times New Roman" w:cs="Times New Roman"/>
-          <w:color w:val="000000"/>
-          <w:kern w:val="0"/>
-          <w14:ligatures w14:val="none"/>
-        </w:rPr>
-      </w:pPr>
-      <w:r>
-        <w:rPr>
-          <w:rFonts w:ascii="Times New Roman" w:eastAsia="Times New Roman" w:hAnsi="Times New Roman" w:cs="Times New Roman"/>
-          <w:b/>
-          <w:bCs/>
-          <w:color w:val="000000"/>
-          <w:kern w:val="0"/>
+        <w:pStyle w:val="NormalWeb"/>
+        <w:rPr>
           <w:lang w:val="en-US"/>
-          <w14:ligatures w14:val="none"/>
-        </w:rPr>
-        <w:t>Professor</w:t>
-      </w:r>
-      <w:r>
-        <w:rPr>
-          <w:rFonts w:ascii="Times New Roman" w:eastAsia="Times New Roman" w:hAnsi="Times New Roman" w:cs="Times New Roman"/>
-          <w:b/>
-          <w:bCs/>
-          <w:color w:val="000000"/>
-          <w:kern w:val="0"/>
-          <w14:ligatures w14:val="none"/>
-        </w:rPr>
-        <w:t>:</w:t>
-      </w:r>
-      <w:r>
-        <w:rPr>
-          <w:rFonts w:ascii="Times New Roman" w:eastAsia="Times New Roman" w:hAnsi="Times New Roman" w:cs="Times New Roman"/>
-          <w:color w:val="000000"/>
-          <w:kern w:val="0"/>
-          <w14:ligatures w14:val="none"/>
-        </w:rPr>
-        <w:t> Evaluates deliverables and verifies alignment with SDLC.</w:t>
-      </w:r>
-    </w:p>
-    <w:p>
-      <w:pPr>
-        <w:numPr>
-          <w:ilvl w:val="0"/>
-          <w:numId w:val="3"/>
-        </w:numPr>
-        <w:spacing w:before="100" w:beforeAutospacing="1" w:after="100" w:afterAutospacing="1"/>
-        <w:rPr>
-          <w:rFonts w:ascii="Times New Roman" w:eastAsia="Times New Roman" w:hAnsi="Times New Roman" w:cs="Times New Roman"/>
-          <w:color w:val="000000"/>
-          <w:kern w:val="0"/>
-          <w14:ligatures w14:val="none"/>
-        </w:rPr>
-      </w:pPr>
-      <w:r>
-        <w:rPr>
-          <w:rFonts w:ascii="Times New Roman" w:eastAsia="Times New Roman" w:hAnsi="Times New Roman" w:cs="Times New Roman"/>
-          <w:b/>
-          <w:bCs/>
-          <w:color w:val="000000"/>
-          <w:kern w:val="0"/>
-          <w14:ligatures w14:val="none"/>
-        </w:rPr>
-        <w:t>Future DevOps Pipeline:</w:t>
-      </w:r>
-      <w:r>
-        <w:rPr>
-          <w:rFonts w:ascii="Times New Roman" w:eastAsia="Times New Roman" w:hAnsi="Times New Roman" w:cs="Times New Roman"/>
-          <w:color w:val="000000"/>
-          <w:kern w:val="0"/>
-          <w14:ligatures w14:val="none"/>
-        </w:rPr>
-        <w:t> The application will later be used for CI/CD demonstrations.</w:t>
+        </w:rPr>
+      </w:pPr>
+      <w:r>
+        <w:rPr>
+          <w:rFonts w:hAnsi="Symbol"/>
+        </w:rPr>
+        <w:t></w:t>
+      </w:r>
+      <w:r>
+        <w:t xml:space="preserve">  </w:t>
+      </w:r>
+      <w:r>
+        <w:rPr>
+          <w:lang w:val="en-US"/>
+        </w:rPr>
+        <w:t>People</w:t>
+      </w:r>
+      <w:r>
+        <w:t xml:space="preserve"> who frequently buy groceries, including families or </w:t>
+      </w:r>
+      <w:r>
+        <w:rPr>
+          <w:lang w:val="en-US"/>
+        </w:rPr>
+        <w:t>those</w:t>
+      </w:r>
+      <w:r>
+        <w:t xml:space="preserve"> who tend to forget what they need to buy</w:t>
+      </w:r>
+      <w:r>
+        <w:rPr>
+          <w:lang w:val="en-US"/>
+        </w:rPr>
+        <w:t xml:space="preserve"> (such as myself).</w:t>
+      </w:r>
+    </w:p>
+    <w:p>
+      <w:pPr>
+        <w:pStyle w:val="NormalWeb"/>
+        <w:rPr>
+          <w:lang w:val="en-US"/>
+        </w:rPr>
+      </w:pPr>
+      <w:r>
+        <w:rPr>
+          <w:rFonts w:hAnsi="Symbol"/>
+        </w:rPr>
+        <w:t></w:t>
+      </w:r>
+      <w:r>
+        <w:t xml:space="preserve">  Anyone who wants to stay organized and manage daily shopping more efficiently</w:t>
+      </w:r>
+      <w:r>
+        <w:rPr>
+          <w:lang w:val="en-US"/>
+        </w:rPr>
+        <w:t>.</w:t>
       </w:r>
     </w:p>
     <w:p>
@@ -1196,6 +1164,7 @@
           <w:kern w:val="0"/>
           <w14:ligatures w14:val="none"/>
         </w:rPr>
+        <w:lastRenderedPageBreak/>
         <w:t>Development will be done in </w:t>
       </w:r>
       <w:r>
@@ -1260,7 +1229,7 @@
           <w:kern w:val="0"/>
           <w14:ligatures w14:val="none"/>
         </w:rPr>
-        <w:t>The application will run locally; cloud deployment is outside the initial scope.</w:t>
+        <w:t>The app is designed for local execution but can be scaled later for cloud deployment in a DevOps environment.</w:t>
       </w:r>
     </w:p>
     <w:p>
@@ -1311,7 +1280,6 @@
           <w:noProof/>
           <w:kern w:val="0"/>
         </w:rPr>
-        <w:lastRenderedPageBreak/>
         <w:pict w14:anchorId="76FE563D">
           <v:rect id="_x0000_i1029" alt="" style="width:468pt;height:.05pt;mso-width-percent:0;mso-height-percent:0;mso-width-percent:0;mso-height-percent:0" o:hralign="center" o:hrstd="t" o:hr="t" fillcolor="#a0a0a0" stroked="f"/>
         </w:pict>
@@ -2078,7 +2046,16 @@
           <w:kern w:val="0"/>
           <w14:ligatures w14:val="none"/>
         </w:rPr>
-        <w:t> Implement a grocery to-do list with CRUD functionality.</w:t>
+        <w:t> </w:t>
+      </w:r>
+      <w:r>
+        <w:rPr>
+          <w:rFonts w:ascii="Times New Roman" w:eastAsia="Times New Roman" w:hAnsi="Times New Roman" w:cs="Times New Roman"/>
+          <w:color w:val="000000"/>
+          <w:kern w:val="0"/>
+          <w14:ligatures w14:val="none"/>
+        </w:rPr>
+        <w:t>Implement a grocery to-do list with CRUD functionality and a minimal frontend interface.</w:t>
       </w:r>
     </w:p>
     <w:p>
@@ -2113,7 +2090,16 @@
           <w:kern w:val="0"/>
           <w14:ligatures w14:val="none"/>
         </w:rPr>
-        <w:t> All endpoints tested successfully using FastAPI’s Swagger UI.</w:t>
+        <w:t> </w:t>
+      </w:r>
+      <w:r>
+        <w:rPr>
+          <w:rFonts w:ascii="Times New Roman" w:eastAsia="Times New Roman" w:hAnsi="Times New Roman" w:cs="Times New Roman"/>
+          <w:color w:val="000000"/>
+          <w:kern w:val="0"/>
+          <w14:ligatures w14:val="none"/>
+        </w:rPr>
+        <w:t>Deliver a working prototype with at least two core features (CRUD operations and persistent storage).</w:t>
       </w:r>
     </w:p>
     <w:p>
@@ -2148,7 +2134,16 @@
           <w:kern w:val="0"/>
           <w14:ligatures w14:val="none"/>
         </w:rPr>
-        <w:t> The scope is minimal and achievable in the timeframe.</w:t>
+        <w:t> </w:t>
+      </w:r>
+      <w:r>
+        <w:rPr>
+          <w:rFonts w:ascii="Times New Roman" w:eastAsia="Times New Roman" w:hAnsi="Times New Roman" w:cs="Times New Roman"/>
+          <w:color w:val="000000"/>
+          <w:kern w:val="0"/>
+          <w14:ligatures w14:val="none"/>
+        </w:rPr>
+        <w:t>Build using lightweight technologies (FastAPI, SQLite, and HTML/JS)</w:t>
       </w:r>
     </w:p>
     <w:p>
@@ -2183,7 +2178,26 @@
           <w:kern w:val="0"/>
           <w14:ligatures w14:val="none"/>
         </w:rPr>
-        <w:t> Provides a practical base for DevOps pipeline demonstrations.</w:t>
+        <w:t> </w:t>
+      </w:r>
+      <w:r>
+        <w:rPr>
+          <w:rFonts w:ascii="Times New Roman" w:eastAsia="Times New Roman" w:hAnsi="Times New Roman" w:cs="Times New Roman"/>
+          <w:color w:val="000000"/>
+          <w:kern w:val="0"/>
+          <w14:ligatures w14:val="none"/>
+        </w:rPr>
+        <w:t>Helps users organize shopping habits</w:t>
+      </w:r>
+      <w:r>
+        <w:rPr>
+          <w:rFonts w:ascii="Times New Roman" w:eastAsia="Times New Roman" w:hAnsi="Times New Roman" w:cs="Times New Roman"/>
+          <w:color w:val="000000"/>
+          <w:kern w:val="0"/>
+          <w:lang w:val="en-US"/>
+          <w14:ligatures w14:val="none"/>
+        </w:rPr>
+        <w:t>.</w:t>
       </w:r>
     </w:p>
     <w:p>
@@ -2233,6 +2247,7 @@
           <w:kern w:val="0"/>
           <w14:ligatures w14:val="none"/>
         </w:rPr>
+        <w:lastRenderedPageBreak/>
         <w:t>By </w:t>
       </w:r>
       <w:r>
@@ -2331,16 +2346,36 @@
           <w:lang w:val="en-US"/>
           <w14:ligatures w14:val="none"/>
         </w:rPr>
-        <w:t>, d</w:t>
-      </w:r>
-      <w:r>
-        <w:rPr>
-          <w:rFonts w:ascii="Times New Roman" w:eastAsia="Times New Roman" w:hAnsi="Times New Roman" w:cs="Times New Roman"/>
-          <w:color w:val="000000"/>
-          <w:kern w:val="0"/>
-          <w14:ligatures w14:val="none"/>
-        </w:rPr>
-        <w:t>ocumentation complete and repo contains at least 3 commits.</w:t>
+        <w:t xml:space="preserve"> and </w:t>
+      </w:r>
+      <w:r>
+        <w:rPr>
+          <w:rFonts w:ascii="Times New Roman" w:eastAsia="Times New Roman" w:hAnsi="Times New Roman" w:cs="Times New Roman"/>
+          <w:color w:val="000000"/>
+          <w:kern w:val="0"/>
+          <w:lang w:val="en-US"/>
+          <w14:ligatures w14:val="none"/>
+        </w:rPr>
+        <w:t>d</w:t>
+      </w:r>
+      <w:r>
+        <w:rPr>
+          <w:rFonts w:ascii="Times New Roman" w:eastAsia="Times New Roman" w:hAnsi="Times New Roman" w:cs="Times New Roman"/>
+          <w:color w:val="000000"/>
+          <w:kern w:val="0"/>
+          <w14:ligatures w14:val="none"/>
+        </w:rPr>
+        <w:t>ocumentation complete</w:t>
+      </w:r>
+      <w:r>
+        <w:rPr>
+          <w:rFonts w:ascii="Times New Roman" w:eastAsia="Times New Roman" w:hAnsi="Times New Roman" w:cs="Times New Roman"/>
+          <w:color w:val="000000"/>
+          <w:kern w:val="0"/>
+          <w:lang w:val="en-US"/>
+          <w14:ligatures w14:val="none"/>
+        </w:rPr>
+        <w:t>.</w:t>
       </w:r>
     </w:p>
     <w:p>
@@ -2396,7 +2431,6 @@
           <w:lang w:val="en-US"/>
           <w14:ligatures w14:val="none"/>
         </w:rPr>
-        <w:lastRenderedPageBreak/>
         <w:t>9</w:t>
       </w:r>
       <w:r>

</xml_diff>